<commit_message>
synchronzied req, uml, and enterprise architect project
</commit_message>
<xml_diff>
--- a/requirements.docx
+++ b/requirements.docx
@@ -139,110 +139,189 @@
         <w:rPr>
           <w:rFonts w:ascii="Times New Roman" w:hAnsi="Times New Roman"/>
         </w:rPr>
-        <w:t xml:space="preserve">2. Students will select courses from their </w:t>
-      </w:r>
-      <w:r>
-        <w:rPr>
-          <w:rFonts w:ascii="Times New Roman" w:hAnsi="Times New Roman"/>
-        </w:rPr>
-        <w:t>program sequence.</w:t>
-      </w:r>
-    </w:p>
-    <w:p>
-      <w:pPr>
-        <w:rPr>
-          <w:rFonts w:ascii="Times New Roman" w:hAnsi="Times New Roman"/>
-        </w:rPr>
-      </w:pPr>
-      <w:r>
-        <w:rPr>
-          <w:rFonts w:ascii="Times New Roman" w:hAnsi="Times New Roman"/>
-        </w:rPr>
-        <w:t>3. Academic counselors will create program sequences for each student.</w:t>
-      </w:r>
-    </w:p>
-    <w:p>
-      <w:pPr>
-        <w:rPr>
-          <w:rFonts w:ascii="Times New Roman" w:hAnsi="Times New Roman"/>
-        </w:rPr>
-      </w:pPr>
-      <w:r>
-        <w:rPr>
-          <w:rFonts w:ascii="Times New Roman" w:hAnsi="Times New Roman"/>
-        </w:rPr>
-        <w:t>4. Each course will have a list of semesters that it is normally available.</w:t>
-      </w:r>
-    </w:p>
-    <w:p>
-      <w:pPr>
-        <w:rPr>
-          <w:rFonts w:ascii="Times New Roman" w:hAnsi="Times New Roman"/>
-        </w:rPr>
-      </w:pPr>
-      <w:r>
-        <w:rPr>
-          <w:rFonts w:ascii="Times New Roman" w:hAnsi="Times New Roman"/>
-        </w:rPr>
-        <w:t>5. Each instructor will have a status for current, past, or future.</w:t>
-      </w:r>
-    </w:p>
-    <w:p>
-      <w:pPr>
-        <w:rPr>
-          <w:rFonts w:ascii="Times New Roman" w:hAnsi="Times New Roman"/>
-        </w:rPr>
-      </w:pPr>
-      <w:r>
-        <w:rPr>
-          <w:rFonts w:ascii="Times New Roman" w:hAnsi="Times New Roman"/>
-        </w:rPr>
-        <w:t>6. Each course can have</w:t>
-      </w:r>
-      <w:r>
-        <w:rPr>
-          <w:rFonts w:ascii="Times New Roman" w:hAnsi="Times New Roman"/>
-        </w:rPr>
-        <w:t xml:space="preserve"> multiple current instructors.</w:t>
-      </w:r>
-    </w:p>
-    <w:p>
-      <w:pPr>
-        <w:rPr>
-          <w:rFonts w:ascii="Times New Roman" w:hAnsi="Times New Roman"/>
-        </w:rPr>
-      </w:pPr>
-      <w:r>
-        <w:rPr>
-          <w:rFonts w:ascii="Times New Roman" w:hAnsi="Times New Roman"/>
-        </w:rPr>
-        <w:t>7. Each course should have a queue of instructors to hold the past to the most present.</w:t>
-      </w:r>
-    </w:p>
-    <w:p>
-      <w:pPr>
-        <w:rPr>
-          <w:rFonts w:ascii="Times New Roman" w:hAnsi="Times New Roman"/>
-        </w:rPr>
-      </w:pPr>
-      <w:r>
-        <w:rPr>
-          <w:rFonts w:ascii="Times New Roman" w:hAnsi="Times New Roman"/>
-        </w:rPr>
-        <w:t>8. Every record will have a one-to-one relationship with a student.</w:t>
-      </w:r>
-    </w:p>
-    <w:p>
-      <w:pPr>
-        <w:rPr>
-          <w:rFonts w:ascii="Times New Roman" w:hAnsi="Times New Roman"/>
-        </w:rPr>
-      </w:pPr>
-      <w:r>
-        <w:rPr>
-          <w:rFonts w:ascii="Times New Roman" w:hAnsi="Times New Roman"/>
-        </w:rPr>
-        <w:t>9. Every record will have a one-to-one relationship with a course.</w:t>
+        <w:t>2</w:t>
+      </w:r>
+      <w:r>
+        <w:rPr>
+          <w:rFonts w:ascii="Times New Roman" w:hAnsi="Times New Roman"/>
+        </w:rPr>
+        <w:t>. Each course will have a list of semesters that it is normally available.</w:t>
+      </w:r>
+    </w:p>
+    <w:p>
+      <w:pPr>
+        <w:rPr>
+          <w:rFonts w:ascii="Times New Roman" w:hAnsi="Times New Roman"/>
+        </w:rPr>
+      </w:pPr>
+      <w:r>
+        <w:rPr>
+          <w:rFonts w:ascii="Times New Roman" w:hAnsi="Times New Roman"/>
+        </w:rPr>
+        <w:t>3</w:t>
+      </w:r>
+      <w:r>
+        <w:rPr>
+          <w:rFonts w:ascii="Times New Roman" w:hAnsi="Times New Roman"/>
+        </w:rPr>
+        <w:t>. Each course can have multiple current instructors.</w:t>
+      </w:r>
+    </w:p>
+    <w:p>
+      <w:pPr>
+        <w:rPr>
+          <w:rFonts w:ascii="Times New Roman" w:hAnsi="Times New Roman"/>
+        </w:rPr>
+      </w:pPr>
+      <w:r>
+        <w:rPr>
+          <w:rFonts w:ascii="Times New Roman" w:hAnsi="Times New Roman"/>
+        </w:rPr>
+        <w:t>4</w:t>
+      </w:r>
+      <w:r>
+        <w:rPr>
+          <w:rFonts w:ascii="Times New Roman" w:hAnsi="Times New Roman"/>
+        </w:rPr>
+        <w:t xml:space="preserve">. </w:t>
+      </w:r>
+      <w:r>
+        <w:rPr>
+          <w:rFonts w:ascii="Times New Roman" w:hAnsi="Times New Roman"/>
+        </w:rPr>
+        <w:t>Every record will have a one-to-</w:t>
+      </w:r>
+      <w:r>
+        <w:rPr>
+          <w:rFonts w:ascii="Times New Roman" w:hAnsi="Times New Roman"/>
+        </w:rPr>
+        <w:t>one relationship with a Semester.</w:t>
+      </w:r>
+    </w:p>
+    <w:p>
+      <w:pPr>
+        <w:rPr>
+          <w:rFonts w:ascii="Times New Roman" w:hAnsi="Times New Roman"/>
+        </w:rPr>
+      </w:pPr>
+      <w:r>
+        <w:rPr>
+          <w:rFonts w:ascii="Times New Roman" w:hAnsi="Times New Roman"/>
+        </w:rPr>
+        <w:t>5</w:t>
+      </w:r>
+      <w:r>
+        <w:rPr>
+          <w:rFonts w:ascii="Times New Roman" w:hAnsi="Times New Roman"/>
+        </w:rPr>
+        <w:t>. Every record will have a one-to-one relationship with a student.</w:t>
+      </w:r>
+    </w:p>
+    <w:p>
+      <w:pPr>
+        <w:rPr>
+          <w:rFonts w:ascii="Times New Roman" w:hAnsi="Times New Roman"/>
+        </w:rPr>
+      </w:pPr>
+      <w:r>
+        <w:rPr>
+          <w:rFonts w:ascii="Times New Roman" w:hAnsi="Times New Roman"/>
+        </w:rPr>
+        <w:t>6</w:t>
+      </w:r>
+      <w:r>
+        <w:rPr>
+          <w:rFonts w:ascii="Times New Roman" w:hAnsi="Times New Roman"/>
+        </w:rPr>
+        <w:t>. Every record will have a one-to-one relationship with a course.</w:t>
+      </w:r>
+    </w:p>
+    <w:p>
+      <w:pPr>
+        <w:rPr>
+          <w:rFonts w:ascii="Times New Roman" w:hAnsi="Times New Roman"/>
+        </w:rPr>
+      </w:pPr>
+      <w:r>
+        <w:rPr>
+          <w:rFonts w:ascii="Times New Roman" w:hAnsi="Times New Roman"/>
+        </w:rPr>
+        <w:t>7</w:t>
+      </w:r>
+      <w:r>
+        <w:rPr>
+          <w:rFonts w:ascii="Times New Roman" w:hAnsi="Times New Roman"/>
+        </w:rPr>
+        <w:t>. Every record will have a one-to-one relationship with an instructor.</w:t>
+      </w:r>
+    </w:p>
+    <w:p>
+      <w:pPr>
+        <w:rPr>
+          <w:rFonts w:ascii="Times New Roman" w:hAnsi="Times New Roman"/>
+        </w:rPr>
+      </w:pPr>
+      <w:r>
+        <w:rPr>
+          <w:rFonts w:ascii="Times New Roman" w:hAnsi="Times New Roman"/>
+        </w:rPr>
+        <w:t>8</w:t>
+      </w:r>
+      <w:r>
+        <w:rPr>
+          <w:rFonts w:ascii="Times New Roman" w:hAnsi="Times New Roman"/>
+        </w:rPr>
+        <w:t>. Every record will have to be kept in order by semester to avoid confusion and allow for new</w:t>
+      </w:r>
+    </w:p>
+    <w:p>
+      <w:pPr>
+        <w:rPr>
+          <w:rFonts w:ascii="Times New Roman" w:hAnsi="Times New Roman"/>
+        </w:rPr>
+      </w:pPr>
+      <w:r>
+        <w:rPr>
+          <w:rFonts w:ascii="Times New Roman" w:hAnsi="Times New Roman"/>
+        </w:rPr>
+        <w:tab/>
+      </w:r>
+      <w:r>
+        <w:rPr>
+          <w:rFonts w:ascii="Times New Roman" w:hAnsi="Times New Roman"/>
+        </w:rPr>
+        <w:t>R</w:t>
+      </w:r>
+      <w:r>
+        <w:rPr>
+          <w:rFonts w:ascii="Times New Roman" w:hAnsi="Times New Roman"/>
+        </w:rPr>
+        <w:t>ecords</w:t>
+      </w:r>
+      <w:r>
+        <w:rPr>
+          <w:rFonts w:ascii="Times New Roman" w:hAnsi="Times New Roman"/>
+        </w:rPr>
+        <w:t>.</w:t>
+      </w:r>
+    </w:p>
+    <w:p>
+      <w:pPr>
+        <w:rPr>
+          <w:rFonts w:ascii="Times New Roman" w:hAnsi="Times New Roman"/>
+        </w:rPr>
+      </w:pPr>
+      <w:r>
+        <w:rPr>
+          <w:rFonts w:ascii="Times New Roman" w:hAnsi="Times New Roman"/>
+        </w:rPr>
+        <w:t>9</w:t>
+      </w:r>
+      <w:r>
+        <w:rPr>
+          <w:rFonts w:ascii="Times New Roman" w:hAnsi="Times New Roman"/>
+        </w:rPr>
+        <w:t>. Each course can be taught by more than one instructor.</w:t>
       </w:r>
     </w:p>
     <w:p>
@@ -261,218 +340,121 @@
         <w:rPr>
           <w:rFonts w:ascii="Times New Roman" w:hAnsi="Times New Roman"/>
         </w:rPr>
-        <w:t>. Every record will have a one-to-one relationship with an instructor.</w:t>
-      </w:r>
-    </w:p>
-    <w:p>
-      <w:pPr>
-        <w:rPr>
-          <w:rFonts w:ascii="Times New Roman" w:hAnsi="Times New Roman"/>
-        </w:rPr>
-      </w:pPr>
-      <w:r>
-        <w:rPr>
-          <w:rFonts w:ascii="Times New Roman" w:hAnsi="Times New Roman"/>
-        </w:rPr>
-        <w:t>11. Every record will have to be kept in order by semester to avoid confusion and allow for new</w:t>
-      </w:r>
-    </w:p>
-    <w:p>
-      <w:pPr>
-        <w:rPr>
-          <w:rFonts w:ascii="Times New Roman" w:hAnsi="Times New Roman"/>
-        </w:rPr>
-      </w:pPr>
-      <w:r>
-        <w:rPr>
-          <w:rFonts w:ascii="Times New Roman" w:hAnsi="Times New Roman"/>
-        </w:rPr>
-        <w:tab/>
-      </w:r>
-      <w:r>
-        <w:rPr>
-          <w:rFonts w:ascii="Times New Roman" w:hAnsi="Times New Roman"/>
-        </w:rPr>
-        <w:t>R</w:t>
-      </w:r>
-      <w:r>
-        <w:rPr>
-          <w:rFonts w:ascii="Times New Roman" w:hAnsi="Times New Roman"/>
-        </w:rPr>
-        <w:t>ecords</w:t>
-      </w:r>
-      <w:r>
-        <w:rPr>
-          <w:rFonts w:ascii="Times New Roman" w:hAnsi="Times New Roman"/>
-        </w:rPr>
-        <w:t>.</w:t>
-      </w:r>
-    </w:p>
-    <w:p>
-      <w:pPr>
-        <w:rPr>
-          <w:rFonts w:ascii="Times New Roman" w:hAnsi="Times New Roman"/>
-        </w:rPr>
-      </w:pPr>
-      <w:r>
-        <w:rPr>
-          <w:rFonts w:ascii="Times New Roman" w:hAnsi="Times New Roman"/>
-        </w:rPr>
-        <w:t>12. There is a many-to-one relationship between students and each academic couns</w:t>
-      </w:r>
-      <w:r>
-        <w:rPr>
-          <w:rFonts w:ascii="Times New Roman" w:hAnsi="Times New Roman"/>
-        </w:rPr>
-        <w:t>elor.</w:t>
-      </w:r>
-    </w:p>
-    <w:p>
-      <w:pPr>
-        <w:rPr>
-          <w:rFonts w:ascii="Times New Roman" w:hAnsi="Times New Roman"/>
-        </w:rPr>
-      </w:pPr>
-      <w:r>
-        <w:rPr>
-          <w:rFonts w:ascii="Times New Roman" w:hAnsi="Times New Roman"/>
-        </w:rPr>
-        <w:t>13. Each course can be taught by more than one instructor.</w:t>
-      </w:r>
-    </w:p>
-    <w:p>
-      <w:pPr>
-        <w:rPr>
-          <w:rFonts w:ascii="Times New Roman" w:hAnsi="Times New Roman"/>
-        </w:rPr>
-      </w:pPr>
-      <w:r>
-        <w:rPr>
-          <w:rFonts w:ascii="Times New Roman" w:hAnsi="Times New Roman"/>
-        </w:rPr>
-        <w:t>14. There must be a way to keep track of instructor allocations for each semester.</w:t>
-      </w:r>
-    </w:p>
-    <w:p>
-      <w:pPr>
-        <w:rPr>
-          <w:rFonts w:ascii="Times New Roman" w:hAnsi="Times New Roman"/>
-        </w:rPr>
-      </w:pPr>
-      <w:r>
-        <w:rPr>
-          <w:rFonts w:ascii="Times New Roman" w:hAnsi="Times New Roman"/>
-        </w:rPr>
-        <w:t>15. Information will need to be kept about course requests granted to students.</w:t>
-      </w:r>
-    </w:p>
-    <w:p>
-      <w:pPr>
-        <w:rPr>
-          <w:rFonts w:ascii="Times New Roman" w:hAnsi="Times New Roman"/>
-        </w:rPr>
-      </w:pPr>
-      <w:r>
-        <w:rPr>
-          <w:rFonts w:ascii="Times New Roman" w:hAnsi="Times New Roman"/>
-        </w:rPr>
-        <w:t>16. Information will need to</w:t>
-      </w:r>
-      <w:r>
-        <w:rPr>
-          <w:rFonts w:ascii="Times New Roman" w:hAnsi="Times New Roman"/>
-        </w:rPr>
-        <w:t xml:space="preserve"> be kept about course requests refused to students.</w:t>
-      </w:r>
-    </w:p>
-    <w:p>
-      <w:pPr>
-        <w:rPr>
-          <w:rFonts w:ascii="Times New Roman" w:hAnsi="Times New Roman"/>
-        </w:rPr>
-      </w:pPr>
-      <w:r>
-        <w:rPr>
-          <w:rFonts w:ascii="Times New Roman" w:hAnsi="Times New Roman"/>
-        </w:rPr>
-        <w:t>17. There will need to be some sort of interface (GUI) for the clients to manipulate data.</w:t>
-      </w:r>
-    </w:p>
-    <w:p>
-      <w:pPr>
-        <w:rPr>
-          <w:rFonts w:ascii="Times New Roman" w:hAnsi="Times New Roman"/>
-        </w:rPr>
-      </w:pPr>
-      <w:r>
-        <w:rPr>
-          <w:rFonts w:ascii="Times New Roman" w:hAnsi="Times New Roman"/>
-        </w:rPr>
-        <w:t>18. Each student should have a GPA field.</w:t>
-      </w:r>
-    </w:p>
-    <w:p>
-      <w:pPr>
-        <w:rPr>
-          <w:rFonts w:ascii="Times New Roman" w:hAnsi="Times New Roman"/>
-        </w:rPr>
-      </w:pPr>
-      <w:r>
-        <w:rPr>
-          <w:rFonts w:ascii="Times New Roman" w:hAnsi="Times New Roman"/>
-        </w:rPr>
-        <w:t>19. Each student should have a method for calculating their GPA.</w:t>
-      </w:r>
-    </w:p>
-    <w:p>
-      <w:pPr>
-        <w:rPr>
-          <w:rFonts w:ascii="Times New Roman" w:hAnsi="Times New Roman"/>
-        </w:rPr>
-      </w:pPr>
-      <w:r>
-        <w:rPr>
-          <w:rFonts w:ascii="Times New Roman" w:hAnsi="Times New Roman"/>
-        </w:rPr>
-        <w:t>20. Ea</w:t>
-      </w:r>
-      <w:r>
-        <w:rPr>
-          <w:rFonts w:ascii="Times New Roman" w:hAnsi="Times New Roman"/>
-        </w:rPr>
-        <w:t>ch course should have a method that calculates seating capacity based on the triples provided.</w:t>
-      </w:r>
-    </w:p>
-    <w:p>
-      <w:pPr>
-        <w:rPr>
-          <w:rFonts w:ascii="Times New Roman" w:hAnsi="Times New Roman"/>
-        </w:rPr>
-      </w:pPr>
-      <w:r>
-        <w:rPr>
-          <w:rFonts w:ascii="Times New Roman" w:hAnsi="Times New Roman"/>
-        </w:rPr>
-        <w:t>21. Each student will have to have a way to verify they qualify to take a specific course.</w:t>
-      </w:r>
-    </w:p>
-    <w:p>
-      <w:pPr>
-        <w:rPr>
-          <w:rFonts w:ascii="Times New Roman" w:hAnsi="Times New Roman"/>
-        </w:rPr>
-      </w:pPr>
-      <w:r>
-        <w:rPr>
-          <w:rFonts w:ascii="Times New Roman" w:hAnsi="Times New Roman"/>
-        </w:rPr>
-        <w:t>22. If the number of seats available in a course is changed, we must b</w:t>
-      </w:r>
-      <w:r>
-        <w:rPr>
-          <w:rFonts w:ascii="Times New Roman" w:hAnsi="Times New Roman"/>
-        </w:rPr>
-        <w:t>e able to add or remove students</w:t>
+        <w:t>. There must be a way to keep track of instructor allocations for each semester.</w:t>
+      </w:r>
+    </w:p>
+    <w:p>
+      <w:pPr>
+        <w:rPr>
+          <w:rFonts w:ascii="Times New Roman" w:hAnsi="Times New Roman"/>
+        </w:rPr>
+      </w:pPr>
+      <w:r>
+        <w:rPr>
+          <w:rFonts w:ascii="Times New Roman" w:hAnsi="Times New Roman"/>
+        </w:rPr>
+        <w:t>11</w:t>
+      </w:r>
+      <w:r>
+        <w:rPr>
+          <w:rFonts w:ascii="Times New Roman" w:hAnsi="Times New Roman"/>
+        </w:rPr>
+        <w:t>. Information will need to be kept about course requests granted to students.</w:t>
+      </w:r>
+    </w:p>
+    <w:p>
+      <w:pPr>
+        <w:rPr>
+          <w:rFonts w:ascii="Times New Roman" w:hAnsi="Times New Roman"/>
+        </w:rPr>
+      </w:pPr>
+      <w:r>
+        <w:rPr>
+          <w:rFonts w:ascii="Times New Roman" w:hAnsi="Times New Roman"/>
+        </w:rPr>
+        <w:t>12</w:t>
+      </w:r>
+      <w:r>
+        <w:rPr>
+          <w:rFonts w:ascii="Times New Roman" w:hAnsi="Times New Roman"/>
+        </w:rPr>
+        <w:t>. Information will need to be kept about course requests refused to students.</w:t>
+      </w:r>
+    </w:p>
+    <w:p>
+      <w:pPr>
+        <w:rPr>
+          <w:rFonts w:ascii="Times New Roman" w:hAnsi="Times New Roman"/>
+        </w:rPr>
+      </w:pPr>
+      <w:r>
+        <w:rPr>
+          <w:rFonts w:ascii="Times New Roman" w:hAnsi="Times New Roman"/>
+        </w:rPr>
+        <w:t>13</w:t>
+      </w:r>
+      <w:r>
+        <w:rPr>
+          <w:rFonts w:ascii="Times New Roman" w:hAnsi="Times New Roman"/>
+        </w:rPr>
+        <w:t>. There will need to be some sort of interface (GUI) for the clients to manipulate data.</w:t>
+      </w:r>
+    </w:p>
+    <w:p>
+      <w:pPr>
+        <w:rPr>
+          <w:rFonts w:ascii="Times New Roman" w:hAnsi="Times New Roman"/>
+        </w:rPr>
+      </w:pPr>
+      <w:r>
+        <w:rPr>
+          <w:rFonts w:ascii="Times New Roman" w:hAnsi="Times New Roman"/>
+        </w:rPr>
+        <w:t>14</w:t>
+      </w:r>
+      <w:r>
+        <w:rPr>
+          <w:rFonts w:ascii="Times New Roman" w:hAnsi="Times New Roman"/>
+        </w:rPr>
+        <w:t>. Each course should have a method that calculates seating capacity based on the triples provided.</w:t>
+      </w:r>
+    </w:p>
+    <w:p>
+      <w:pPr>
+        <w:rPr>
+          <w:rFonts w:ascii="Times New Roman" w:hAnsi="Times New Roman"/>
+        </w:rPr>
+      </w:pPr>
+      <w:r>
+        <w:rPr>
+          <w:rFonts w:ascii="Times New Roman" w:hAnsi="Times New Roman"/>
+        </w:rPr>
+        <w:t>15</w:t>
+      </w:r>
+      <w:r>
+        <w:rPr>
+          <w:rFonts w:ascii="Times New Roman" w:hAnsi="Times New Roman"/>
+        </w:rPr>
+        <w:t>. Each student will have to have a way to verify they qualify to take a specific course.</w:t>
+      </w:r>
+    </w:p>
+    <w:p>
+      <w:pPr>
+        <w:rPr>
+          <w:rFonts w:ascii="Times New Roman" w:hAnsi="Times New Roman"/>
+        </w:rPr>
+      </w:pPr>
+      <w:r>
+        <w:rPr>
+          <w:rFonts w:ascii="Times New Roman" w:hAnsi="Times New Roman"/>
+        </w:rPr>
+        <w:t>16</w:t>
+      </w:r>
+      <w:r>
+        <w:rPr>
+          <w:rFonts w:ascii="Times New Roman" w:hAnsi="Times New Roman"/>
+        </w:rPr>
+        <w:t>. If the number of seats available in a course is changed, we must be able to add or remove students</w:t>
       </w:r>
     </w:p>
     <w:p>
@@ -499,52 +481,46 @@
         <w:rPr>
           <w:rFonts w:ascii="Times New Roman" w:hAnsi="Times New Roman"/>
         </w:rPr>
-        <w:t>23. There should be an administrator class.</w:t>
-      </w:r>
-    </w:p>
-    <w:p>
-      <w:pPr>
-        <w:rPr>
-          <w:rFonts w:ascii="Times New Roman" w:hAnsi="Times New Roman"/>
-        </w:rPr>
-      </w:pPr>
-      <w:r>
-        <w:rPr>
-          <w:rFonts w:ascii="Times New Roman" w:hAnsi="Times New Roman"/>
-        </w:rPr>
-        <w:t>24. The administrator class should perform CRUD operations.</w:t>
-      </w:r>
-    </w:p>
-    <w:p>
-      <w:pPr>
-        <w:rPr>
-          <w:rFonts w:ascii="Times New Roman" w:hAnsi="Times New Roman"/>
-        </w:rPr>
-      </w:pPr>
-      <w:r>
-        <w:rPr>
-          <w:rFonts w:ascii="Times New Roman" w:hAnsi="Times New Roman"/>
-        </w:rPr>
-        <w:t>25. There will be a queue of granted requests.</w:t>
-      </w:r>
-    </w:p>
-    <w:p>
-      <w:pPr>
-        <w:rPr>
-          <w:rFonts w:ascii="Times New Roman" w:hAnsi="Times New Roman"/>
-        </w:rPr>
-      </w:pPr>
-      <w:r>
-        <w:rPr>
-          <w:rFonts w:ascii="Times New Roman" w:hAnsi="Times New Roman"/>
-        </w:rPr>
-        <w:t xml:space="preserve">26. There will be a user </w:t>
-      </w:r>
-      <w:r>
-        <w:rPr>
-          <w:rFonts w:ascii="Times New Roman" w:hAnsi="Times New Roman"/>
-        </w:rPr>
-        <w:t>interface.</w:t>
+        <w:t>17</w:t>
+      </w:r>
+      <w:r>
+        <w:rPr>
+          <w:rFonts w:ascii="Times New Roman" w:hAnsi="Times New Roman"/>
+        </w:rPr>
+        <w:t xml:space="preserve">. The </w:t>
+      </w:r>
+      <w:r>
+        <w:rPr>
+          <w:rFonts w:ascii="Times New Roman" w:hAnsi="Times New Roman"/>
+        </w:rPr>
+        <w:t>system</w:t>
+      </w:r>
+      <w:r>
+        <w:rPr>
+          <w:rFonts w:ascii="Times New Roman" w:hAnsi="Times New Roman"/>
+        </w:rPr>
+        <w:t xml:space="preserve"> should perform CRUD operations.</w:t>
+      </w:r>
+    </w:p>
+    <w:p>
+      <w:pPr>
+        <w:rPr>
+          <w:rFonts w:ascii="Times New Roman" w:hAnsi="Times New Roman"/>
+        </w:rPr>
+      </w:pPr>
+      <w:r>
+        <w:rPr>
+          <w:rFonts w:ascii="Times New Roman" w:hAnsi="Times New Roman"/>
+        </w:rPr>
+        <w:t>18</w:t>
+      </w:r>
+      <w:bookmarkStart w:id="0" w:name="_GoBack"/>
+      <w:bookmarkEnd w:id="0"/>
+      <w:r>
+        <w:rPr>
+          <w:rFonts w:ascii="Times New Roman" w:hAnsi="Times New Roman"/>
+        </w:rPr>
+        <w:t>. There will be a queue of granted requests.</w:t>
       </w:r>
     </w:p>
     <w:p>
@@ -630,13 +606,7 @@
         <w:rPr>
           <w:rFonts w:ascii="Times New Roman" w:hAnsi="Times New Roman"/>
         </w:rPr>
-        <w:t>4. Each student w</w:t>
-      </w:r>
-      <w:r>
-        <w:rPr>
-          <w:rFonts w:ascii="Times New Roman" w:hAnsi="Times New Roman"/>
-        </w:rPr>
-        <w:t>ill have a unique UUID (University Unique Identifier).</w:t>
+        <w:t>4. Each student will have a unique UUID (University Unique Identifier).</w:t>
       </w:r>
     </w:p>
     <w:p>
@@ -688,39 +658,57 @@
         <w:rPr>
           <w:rFonts w:ascii="Times New Roman" w:hAnsi="Times New Roman"/>
         </w:rPr>
-        <w:t>8. Each student will have a status for enrollment (enrolled or dis-enrolled).</w:t>
-      </w:r>
-    </w:p>
-    <w:p>
-      <w:pPr>
-        <w:rPr>
-          <w:rFonts w:ascii="Times New Roman" w:hAnsi="Times New Roman"/>
-        </w:rPr>
-      </w:pPr>
-      <w:r>
-        <w:rPr>
-          <w:rFonts w:ascii="Times New Roman" w:hAnsi="Times New Roman"/>
-        </w:rPr>
-        <w:t>9. Studen</w:t>
-      </w:r>
-      <w:r>
-        <w:rPr>
-          <w:rFonts w:ascii="Times New Roman" w:hAnsi="Times New Roman"/>
-        </w:rPr>
-        <w:t>ts will not be dis-enrolled automatically if they are not registered for a class.</w:t>
-      </w:r>
-    </w:p>
-    <w:p>
-      <w:pPr>
-        <w:rPr>
-          <w:rFonts w:ascii="Times New Roman" w:hAnsi="Times New Roman"/>
-        </w:rPr>
-      </w:pPr>
-      <w:r>
-        <w:rPr>
-          <w:rFonts w:ascii="Times New Roman" w:hAnsi="Times New Roman"/>
-        </w:rPr>
-        <w:t>10. Students can take 0 to infinity number of classes.</w:t>
+        <w:t xml:space="preserve">8. Each student will have </w:t>
+      </w:r>
+      <w:r>
+        <w:rPr>
+          <w:rFonts w:ascii="Times New Roman" w:hAnsi="Times New Roman"/>
+        </w:rPr>
+        <w:t xml:space="preserve">method to find the </w:t>
+      </w:r>
+      <w:r>
+        <w:rPr>
+          <w:rFonts w:ascii="Times New Roman" w:hAnsi="Times New Roman"/>
+        </w:rPr>
+        <w:t>status for enrollment (enrolled or dis-enrolled).</w:t>
+      </w:r>
+    </w:p>
+    <w:p>
+      <w:pPr>
+        <w:rPr>
+          <w:rFonts w:ascii="Times New Roman" w:hAnsi="Times New Roman"/>
+        </w:rPr>
+      </w:pPr>
+      <w:r>
+        <w:rPr>
+          <w:rFonts w:ascii="Times New Roman" w:hAnsi="Times New Roman"/>
+        </w:rPr>
+        <w:t>9. Students will not be dis-enrolled automatically if they are not registered for a class.</w:t>
+      </w:r>
+    </w:p>
+    <w:p>
+      <w:pPr>
+        <w:rPr>
+          <w:rFonts w:ascii="Times New Roman" w:hAnsi="Times New Roman"/>
+        </w:rPr>
+      </w:pPr>
+      <w:r>
+        <w:rPr>
+          <w:rFonts w:ascii="Times New Roman" w:hAnsi="Times New Roman"/>
+        </w:rPr>
+        <w:t xml:space="preserve">10. Students can take 0 to </w:t>
+      </w:r>
+      <w:r>
+        <w:rPr>
+          <w:rFonts w:ascii="Times New Roman" w:hAnsi="Times New Roman"/>
+        </w:rPr>
+        <w:t>5</w:t>
+      </w:r>
+      <w:r>
+        <w:rPr>
+          <w:rFonts w:ascii="Times New Roman" w:hAnsi="Times New Roman"/>
+        </w:rPr>
+        <w:t xml:space="preserve"> classes.</w:t>
       </w:r>
     </w:p>
     <w:p>
@@ -759,123 +747,111 @@
         <w:rPr>
           <w:rFonts w:ascii="Times New Roman" w:hAnsi="Times New Roman"/>
         </w:rPr>
+        <w:t>13. Each course will have a Course Title.</w:t>
+      </w:r>
+    </w:p>
+    <w:p>
+      <w:pPr>
+        <w:rPr>
+          <w:rFonts w:ascii="Times New Roman" w:hAnsi="Times New Roman"/>
+        </w:rPr>
+      </w:pPr>
+      <w:r>
+        <w:rPr>
+          <w:rFonts w:ascii="Times New Roman" w:hAnsi="Times New Roman"/>
+        </w:rPr>
+        <w:t>14. Each course will have a Description.</w:t>
+      </w:r>
+    </w:p>
+    <w:p>
+      <w:pPr>
+        <w:rPr>
+          <w:rFonts w:ascii="Times New Roman" w:hAnsi="Times New Roman"/>
+        </w:rPr>
+      </w:pPr>
+      <w:r>
+        <w:rPr>
+          <w:rFonts w:ascii="Times New Roman" w:hAnsi="Times New Roman"/>
+        </w:rPr>
+        <w:t>18. The system must be able to manage up to 100 different courses at a time.</w:t>
+      </w:r>
+    </w:p>
+    <w:p>
+      <w:pPr>
+        <w:rPr>
+          <w:rFonts w:ascii="Times New Roman" w:hAnsi="Times New Roman"/>
+        </w:rPr>
+      </w:pPr>
+      <w:r>
+        <w:rPr>
+          <w:rFonts w:ascii="Times New Roman" w:hAnsi="Times New Roman"/>
+        </w:rPr>
+        <w:t>19. The system must be able to manage up to 50 different instructors.</w:t>
+      </w:r>
+    </w:p>
+    <w:p>
+      <w:pPr>
+        <w:rPr>
+          <w:rFonts w:ascii="Times New Roman" w:hAnsi="Times New Roman"/>
+        </w:rPr>
+      </w:pPr>
+      <w:r>
+        <w:rPr>
+          <w:rFonts w:ascii="Times New Roman" w:hAnsi="Times New Roman"/>
+        </w:rPr>
+        <w:t>20. Each instructor will have a list of qualifications.</w:t>
+      </w:r>
+    </w:p>
+    <w:p>
+      <w:pPr>
+        <w:rPr>
+          <w:rFonts w:ascii="Times New Roman" w:hAnsi="Times New Roman"/>
+        </w:rPr>
+      </w:pPr>
+      <w:r>
+        <w:rPr>
+          <w:rFonts w:ascii="Times New Roman" w:hAnsi="Times New Roman"/>
+        </w:rPr>
+        <w:t>21. Each instructor will have a UUID.</w:t>
+      </w:r>
+    </w:p>
+    <w:p>
+      <w:pPr>
+        <w:rPr>
+          <w:rFonts w:ascii="Times New Roman" w:hAnsi="Times New Roman"/>
+        </w:rPr>
+      </w:pPr>
+      <w:r>
+        <w:rPr>
+          <w:rFonts w:ascii="Times New Roman" w:hAnsi="Times New Roman"/>
+        </w:rPr>
+        <w:t>22. Each instructor will have a name.</w:t>
+      </w:r>
+    </w:p>
+    <w:p>
+      <w:pPr>
+        <w:rPr>
+          <w:rFonts w:ascii="Times New Roman" w:hAnsi="Times New Roman"/>
+        </w:rPr>
+      </w:pPr>
+      <w:r>
+        <w:rPr>
+          <w:rFonts w:ascii="Times New Roman" w:hAnsi="Times New Roman"/>
+        </w:rPr>
+        <w:t>23. Each instructor will have an address.</w:t>
+      </w:r>
+    </w:p>
+    <w:p>
+      <w:pPr>
+        <w:rPr>
+          <w:rFonts w:ascii="Times New Roman" w:hAnsi="Times New Roman"/>
+        </w:rPr>
+      </w:pPr>
+      <w:r>
+        <w:rPr>
+          <w:rFonts w:ascii="Times New Roman" w:hAnsi="Times New Roman"/>
+        </w:rPr>
         <w:lastRenderedPageBreak/>
-        <w:t>13. Each co</w:t>
-      </w:r>
-      <w:r>
-        <w:rPr>
-          <w:rFonts w:ascii="Times New Roman" w:hAnsi="Times New Roman"/>
-        </w:rPr>
-        <w:t>urse will have a Course Title.</w:t>
-      </w:r>
-    </w:p>
-    <w:p>
-      <w:pPr>
-        <w:rPr>
-          <w:rFonts w:ascii="Times New Roman" w:hAnsi="Times New Roman"/>
-        </w:rPr>
-      </w:pPr>
-      <w:r>
-        <w:rPr>
-          <w:rFonts w:ascii="Times New Roman" w:hAnsi="Times New Roman"/>
-        </w:rPr>
-        <w:t>14. Each course will have a Description.</w:t>
-      </w:r>
-    </w:p>
-    <w:p>
-      <w:pPr>
-        <w:rPr>
-          <w:rFonts w:ascii="Times New Roman" w:hAnsi="Times New Roman"/>
-        </w:rPr>
-      </w:pPr>
-      <w:r>
-        <w:rPr>
-          <w:rFonts w:ascii="Times New Roman" w:hAnsi="Times New Roman"/>
-        </w:rPr>
-        <w:t>18. The system must be able to manage up to 100 different courses at a time.</w:t>
-      </w:r>
-    </w:p>
-    <w:p>
-      <w:pPr>
-        <w:rPr>
-          <w:rFonts w:ascii="Times New Roman" w:hAnsi="Times New Roman"/>
-        </w:rPr>
-      </w:pPr>
-      <w:r>
-        <w:rPr>
-          <w:rFonts w:ascii="Times New Roman" w:hAnsi="Times New Roman"/>
-        </w:rPr>
-        <w:t>19. The system must be able to manage up to 50 different instructors.</w:t>
-      </w:r>
-    </w:p>
-    <w:p>
-      <w:pPr>
-        <w:rPr>
-          <w:rFonts w:ascii="Times New Roman" w:hAnsi="Times New Roman"/>
-        </w:rPr>
-      </w:pPr>
-      <w:r>
-        <w:rPr>
-          <w:rFonts w:ascii="Times New Roman" w:hAnsi="Times New Roman"/>
-        </w:rPr>
-        <w:t xml:space="preserve">20. Each instructor will have a list </w:t>
-      </w:r>
-      <w:r>
-        <w:rPr>
-          <w:rFonts w:ascii="Times New Roman" w:hAnsi="Times New Roman"/>
-        </w:rPr>
-        <w:t>of qualifications.</w:t>
-      </w:r>
-    </w:p>
-    <w:p>
-      <w:pPr>
-        <w:rPr>
-          <w:rFonts w:ascii="Times New Roman" w:hAnsi="Times New Roman"/>
-        </w:rPr>
-      </w:pPr>
-      <w:r>
-        <w:rPr>
-          <w:rFonts w:ascii="Times New Roman" w:hAnsi="Times New Roman"/>
-        </w:rPr>
-        <w:t>21. Each instructor will have a UUID.</w:t>
-      </w:r>
-    </w:p>
-    <w:p>
-      <w:pPr>
-        <w:rPr>
-          <w:rFonts w:ascii="Times New Roman" w:hAnsi="Times New Roman"/>
-        </w:rPr>
-      </w:pPr>
-      <w:r>
-        <w:rPr>
-          <w:rFonts w:ascii="Times New Roman" w:hAnsi="Times New Roman"/>
-        </w:rPr>
-        <w:t>22. Each instructor will have a name.</w:t>
-      </w:r>
-    </w:p>
-    <w:p>
-      <w:pPr>
-        <w:rPr>
-          <w:rFonts w:ascii="Times New Roman" w:hAnsi="Times New Roman"/>
-        </w:rPr>
-      </w:pPr>
-      <w:r>
-        <w:rPr>
-          <w:rFonts w:ascii="Times New Roman" w:hAnsi="Times New Roman"/>
-        </w:rPr>
-        <w:t>23. Each instructor will have an address.</w:t>
-      </w:r>
-    </w:p>
-    <w:p>
-      <w:pPr>
-        <w:rPr>
-          <w:rFonts w:ascii="Times New Roman" w:hAnsi="Times New Roman"/>
-        </w:rPr>
-      </w:pPr>
-      <w:r>
-        <w:rPr>
-          <w:rFonts w:ascii="Times New Roman" w:hAnsi="Times New Roman"/>
-        </w:rPr>
         <w:t>24. Each instructor will have a phone number.</w:t>
       </w:r>
     </w:p>
@@ -902,13 +878,13 @@
         <w:rPr>
           <w:rFonts w:ascii="Times New Roman" w:hAnsi="Times New Roman"/>
         </w:rPr>
-        <w:t xml:space="preserve">26. Every </w:t>
-      </w:r>
-      <w:r>
-        <w:rPr>
-          <w:rFonts w:ascii="Times New Roman" w:hAnsi="Times New Roman"/>
-        </w:rPr>
-        <w:t>student will have an academic record for each course they take.</w:t>
+        <w:t xml:space="preserve">26. </w:t>
+      </w:r>
+      <w:r>
+        <w:rPr>
+          <w:rFonts w:ascii="Times New Roman" w:hAnsi="Times New Roman"/>
+        </w:rPr>
+        <w:t>An academic record will be created for each course a student takes once it is completed.</w:t>
       </w:r>
     </w:p>
     <w:p>
@@ -934,26 +910,32 @@
         <w:rPr>
           <w:rFonts w:ascii="Times New Roman" w:hAnsi="Times New Roman"/>
         </w:rPr>
-        <w:t>28. Every record will have an option comments section that the instructor can write in.</w:t>
-      </w:r>
-    </w:p>
-    <w:p>
-      <w:pPr>
-        <w:rPr>
-          <w:rFonts w:ascii="Times New Roman" w:hAnsi="Times New Roman"/>
-        </w:rPr>
-      </w:pPr>
-      <w:r>
-        <w:rPr>
-          <w:rFonts w:ascii="Times New Roman" w:hAnsi="Times New Roman"/>
-        </w:rPr>
-        <w:t>29. Each course can have prerequisite courses, but are not re</w:t>
-      </w:r>
-      <w:r>
-        <w:rPr>
-          <w:rFonts w:ascii="Times New Roman" w:hAnsi="Times New Roman"/>
-        </w:rPr>
-        <w:t>quired to.</w:t>
+        <w:t>28. Every record will have an option</w:t>
+      </w:r>
+      <w:r>
+        <w:rPr>
+          <w:rFonts w:ascii="Times New Roman" w:hAnsi="Times New Roman"/>
+        </w:rPr>
+        <w:t>al</w:t>
+      </w:r>
+      <w:r>
+        <w:rPr>
+          <w:rFonts w:ascii="Times New Roman" w:hAnsi="Times New Roman"/>
+        </w:rPr>
+        <w:t xml:space="preserve"> comments section that the instructor can write in.</w:t>
+      </w:r>
+    </w:p>
+    <w:p>
+      <w:pPr>
+        <w:rPr>
+          <w:rFonts w:ascii="Times New Roman" w:hAnsi="Times New Roman"/>
+        </w:rPr>
+      </w:pPr>
+      <w:r>
+        <w:rPr>
+          <w:rFonts w:ascii="Times New Roman" w:hAnsi="Times New Roman"/>
+        </w:rPr>
+        <w:t>29. Each course can have prerequisite courses, but are not required to.</w:t>
       </w:r>
     </w:p>
     <w:p>
@@ -992,13 +974,7 @@
         <w:rPr>
           <w:rFonts w:ascii="Times New Roman" w:hAnsi="Times New Roman"/>
         </w:rPr>
-        <w:t>32. The number of available seats for a course is dependent upon how</w:t>
-      </w:r>
-      <w:r>
-        <w:rPr>
-          <w:rFonts w:ascii="Times New Roman" w:hAnsi="Times New Roman"/>
-        </w:rPr>
-        <w:t xml:space="preserve"> many instructors are assigned to</w:t>
+        <w:t>32. The number of available seats for a course is dependent upon how many instructors are assigned to</w:t>
       </w:r>
     </w:p>
     <w:p>
@@ -1051,13 +1027,7 @@
         <w:rPr>
           <w:rFonts w:ascii="Times New Roman" w:hAnsi="Times New Roman"/>
         </w:rPr>
-        <w:t>33. Students that request to join the course after all available seats are filled will be</w:t>
-      </w:r>
-      <w:r>
-        <w:rPr>
-          <w:rFonts w:ascii="Times New Roman" w:hAnsi="Times New Roman"/>
-        </w:rPr>
-        <w:t xml:space="preserve"> denied.</w:t>
+        <w:t>33. Students that request to join the course after all available seats are filled will be denied.</w:t>
       </w:r>
     </w:p>
     <w:p>
@@ -1109,182 +1079,209 @@
         <w:rPr>
           <w:rFonts w:ascii="Times New Roman" w:hAnsi="Times New Roman"/>
         </w:rPr>
-        <w:t>37. There must be an ability to modi</w:t>
-      </w:r>
-      <w:r>
-        <w:rPr>
-          <w:rFonts w:ascii="Times New Roman" w:hAnsi="Times New Roman"/>
-        </w:rPr>
-        <w:t>fy each type of record.</w:t>
-      </w:r>
-    </w:p>
-    <w:p>
-      <w:pPr>
-        <w:rPr>
-          <w:rFonts w:ascii="Times New Roman" w:hAnsi="Times New Roman"/>
-        </w:rPr>
-      </w:pPr>
-      <w:r>
-        <w:rPr>
-          <w:rFonts w:ascii="Times New Roman" w:hAnsi="Times New Roman"/>
-        </w:rPr>
-        <w:t>38. Instructors will have a teaching capacity amount.</w:t>
-      </w:r>
-    </w:p>
-    <w:p>
-      <w:pPr>
-        <w:rPr>
-          <w:rFonts w:ascii="Times New Roman" w:hAnsi="Times New Roman"/>
-        </w:rPr>
-      </w:pPr>
-      <w:r>
-        <w:rPr>
-          <w:rFonts w:ascii="Times New Roman" w:hAnsi="Times New Roman"/>
-        </w:rPr>
-        <w:t>39. There will be a Semester Class.</w:t>
-      </w:r>
-    </w:p>
-    <w:p>
-      <w:pPr>
-        <w:rPr>
-          <w:rFonts w:ascii="Times New Roman" w:hAnsi="Times New Roman"/>
-        </w:rPr>
-      </w:pPr>
-      <w:r>
-        <w:rPr>
-          <w:rFonts w:ascii="Times New Roman" w:hAnsi="Times New Roman"/>
-        </w:rPr>
-        <w:t xml:space="preserve">40. Each semester will have a String </w:t>
-      </w:r>
-      <w:r>
-        <w:rPr>
-          <w:rFonts w:ascii="Times New Roman" w:hAnsi="Times New Roman"/>
-        </w:rPr>
-        <w:t>idSemester</w:t>
-      </w:r>
-      <w:bookmarkStart w:id="0" w:name="_GoBack"/>
-      <w:bookmarkEnd w:id="0"/>
-      <w:r>
-        <w:rPr>
-          <w:rFonts w:ascii="Times New Roman" w:hAnsi="Times New Roman"/>
-        </w:rPr>
-        <w:t>.</w:t>
-      </w:r>
-    </w:p>
-    <w:p>
-      <w:pPr>
-        <w:rPr>
-          <w:rFonts w:ascii="Times New Roman" w:hAnsi="Times New Roman"/>
-        </w:rPr>
-      </w:pPr>
-      <w:r>
-        <w:rPr>
-          <w:rFonts w:ascii="Times New Roman" w:hAnsi="Times New Roman"/>
-        </w:rPr>
-        <w:t>41. Each semester will have a String name.</w:t>
-      </w:r>
-    </w:p>
-    <w:p>
-      <w:pPr>
-        <w:rPr>
-          <w:rFonts w:ascii="Times New Roman" w:hAnsi="Times New Roman"/>
-        </w:rPr>
-      </w:pPr>
-      <w:r>
-        <w:rPr>
-          <w:rFonts w:ascii="Times New Roman" w:hAnsi="Times New Roman"/>
-        </w:rPr>
-        <w:t>42. Each semester will have a String year.</w:t>
-      </w:r>
-    </w:p>
-    <w:p>
-      <w:pPr>
-        <w:rPr>
-          <w:rFonts w:ascii="Times New Roman" w:hAnsi="Times New Roman"/>
-        </w:rPr>
-      </w:pPr>
-      <w:r>
-        <w:rPr>
-          <w:rFonts w:ascii="Times New Roman" w:hAnsi="Times New Roman"/>
-        </w:rPr>
-        <w:t>43. E</w:t>
-      </w:r>
-      <w:r>
-        <w:rPr>
-          <w:rFonts w:ascii="Times New Roman" w:hAnsi="Times New Roman"/>
-        </w:rPr>
-        <w:t>ach instructor can only teach either none or 1 class per semester.</w:t>
-      </w:r>
-    </w:p>
-    <w:p>
-      <w:pPr>
-        <w:rPr>
-          <w:rFonts w:ascii="Times New Roman" w:hAnsi="Times New Roman"/>
-        </w:rPr>
-      </w:pPr>
-      <w:r>
-        <w:rPr>
-          <w:rFonts w:ascii="Times New Roman" w:hAnsi="Times New Roman"/>
-        </w:rPr>
-        <w:t>44. Load requests only after instructor assignments are complete.</w:t>
-      </w:r>
-    </w:p>
-    <w:p>
-      <w:pPr>
-        <w:rPr>
-          <w:rFonts w:ascii="Times New Roman" w:hAnsi="Times New Roman"/>
-        </w:rPr>
-      </w:pPr>
-      <w:r>
-        <w:rPr>
-          <w:rFonts w:ascii="Times New Roman" w:hAnsi="Times New Roman"/>
-        </w:rPr>
-        <w:t>45. Any rejected request for lack of prerequisites or an unqualified re-take will be “discarded”.</w:t>
-      </w:r>
-    </w:p>
-    <w:p>
-      <w:pPr>
-        <w:rPr>
-          <w:rFonts w:ascii="Times New Roman" w:hAnsi="Times New Roman"/>
-        </w:rPr>
-      </w:pPr>
-      <w:r>
-        <w:rPr>
-          <w:rFonts w:ascii="Times New Roman" w:hAnsi="Times New Roman"/>
-        </w:rPr>
-        <w:t xml:space="preserve">46. The system will keep </w:t>
-      </w:r>
-      <w:r>
-        <w:rPr>
-          <w:rFonts w:ascii="Times New Roman" w:hAnsi="Times New Roman"/>
-        </w:rPr>
-        <w:t>track of student course requests.</w:t>
-      </w:r>
-    </w:p>
-    <w:p>
-      <w:pPr>
-        <w:rPr>
-          <w:rFonts w:ascii="Times New Roman" w:hAnsi="Times New Roman"/>
-        </w:rPr>
-      </w:pPr>
-      <w:r>
-        <w:rPr>
-          <w:rFonts w:ascii="Times New Roman" w:hAnsi="Times New Roman"/>
-        </w:rPr>
-        <w:t>47. When a request is discarded, we must alert the user with a reason for the denial.</w:t>
-      </w:r>
-    </w:p>
-    <w:p>
-      <w:pPr>
-        <w:rPr>
-          <w:rFonts w:ascii="Times New Roman" w:hAnsi="Times New Roman"/>
-        </w:rPr>
-      </w:pPr>
-      <w:r>
-        <w:rPr>
-          <w:rFonts w:ascii="Times New Roman" w:hAnsi="Times New Roman"/>
-        </w:rPr>
-        <w:t xml:space="preserve">48. We must keep track of students who are “waitlisted” and add them to a waitlist for the next </w:t>
+        <w:t>37. There must be an ability to modify each type of record.</w:t>
+      </w:r>
+    </w:p>
+    <w:p>
+      <w:pPr>
+        <w:rPr>
+          <w:rFonts w:ascii="Times New Roman" w:hAnsi="Times New Roman"/>
+        </w:rPr>
+      </w:pPr>
+      <w:r>
+        <w:rPr>
+          <w:rFonts w:ascii="Times New Roman" w:hAnsi="Times New Roman"/>
+        </w:rPr>
+        <w:t>3</w:t>
+      </w:r>
+      <w:r>
+        <w:rPr>
+          <w:rFonts w:ascii="Times New Roman" w:hAnsi="Times New Roman"/>
+        </w:rPr>
+        <w:t>8</w:t>
+      </w:r>
+      <w:r>
+        <w:rPr>
+          <w:rFonts w:ascii="Times New Roman" w:hAnsi="Times New Roman"/>
+        </w:rPr>
+        <w:t>. There will be a Semester Class.</w:t>
+      </w:r>
+    </w:p>
+    <w:p>
+      <w:pPr>
+        <w:rPr>
+          <w:rFonts w:ascii="Times New Roman" w:hAnsi="Times New Roman"/>
+        </w:rPr>
+      </w:pPr>
+      <w:r>
+        <w:rPr>
+          <w:rFonts w:ascii="Times New Roman" w:hAnsi="Times New Roman"/>
+        </w:rPr>
+        <w:t>39</w:t>
+      </w:r>
+      <w:r>
+        <w:rPr>
+          <w:rFonts w:ascii="Times New Roman" w:hAnsi="Times New Roman"/>
+        </w:rPr>
+        <w:t xml:space="preserve">. Each semester will have a String </w:t>
+      </w:r>
+      <w:r>
+        <w:rPr>
+          <w:rFonts w:ascii="Times New Roman" w:hAnsi="Times New Roman"/>
+        </w:rPr>
+        <w:t>idSemester.</w:t>
+      </w:r>
+    </w:p>
+    <w:p>
+      <w:pPr>
+        <w:rPr>
+          <w:rFonts w:ascii="Times New Roman" w:hAnsi="Times New Roman"/>
+        </w:rPr>
+      </w:pPr>
+      <w:r>
+        <w:rPr>
+          <w:rFonts w:ascii="Times New Roman" w:hAnsi="Times New Roman"/>
+        </w:rPr>
+        <w:t>40</w:t>
+      </w:r>
+      <w:r>
+        <w:rPr>
+          <w:rFonts w:ascii="Times New Roman" w:hAnsi="Times New Roman"/>
+        </w:rPr>
+        <w:t>. Each semester will have a String name.</w:t>
+      </w:r>
+    </w:p>
+    <w:p>
+      <w:pPr>
+        <w:rPr>
+          <w:rFonts w:ascii="Times New Roman" w:hAnsi="Times New Roman"/>
+        </w:rPr>
+      </w:pPr>
+      <w:r>
+        <w:rPr>
+          <w:rFonts w:ascii="Times New Roman" w:hAnsi="Times New Roman"/>
+        </w:rPr>
+        <w:t>41</w:t>
+      </w:r>
+      <w:r>
+        <w:rPr>
+          <w:rFonts w:ascii="Times New Roman" w:hAnsi="Times New Roman"/>
+        </w:rPr>
+        <w:t>. Each semester will have a String year.</w:t>
+      </w:r>
+    </w:p>
+    <w:p>
+      <w:pPr>
+        <w:rPr>
+          <w:rFonts w:ascii="Times New Roman" w:hAnsi="Times New Roman"/>
+        </w:rPr>
+      </w:pPr>
+      <w:r>
+        <w:rPr>
+          <w:rFonts w:ascii="Times New Roman" w:hAnsi="Times New Roman"/>
+        </w:rPr>
+        <w:t>42</w:t>
+      </w:r>
+      <w:r>
+        <w:rPr>
+          <w:rFonts w:ascii="Times New Roman" w:hAnsi="Times New Roman"/>
+        </w:rPr>
+        <w:t>. Each instructor can only teach either none or 1 class per semester.</w:t>
+      </w:r>
+    </w:p>
+    <w:p>
+      <w:pPr>
+        <w:rPr>
+          <w:rFonts w:ascii="Times New Roman" w:hAnsi="Times New Roman"/>
+        </w:rPr>
+      </w:pPr>
+      <w:r>
+        <w:rPr>
+          <w:rFonts w:ascii="Times New Roman" w:hAnsi="Times New Roman"/>
+        </w:rPr>
+        <w:t>43</w:t>
+      </w:r>
+      <w:r>
+        <w:rPr>
+          <w:rFonts w:ascii="Times New Roman" w:hAnsi="Times New Roman"/>
+        </w:rPr>
+        <w:t>. Load requests only after instructor assignments are complete.</w:t>
+      </w:r>
+    </w:p>
+    <w:p>
+      <w:pPr>
+        <w:rPr>
+          <w:rFonts w:ascii="Times New Roman" w:hAnsi="Times New Roman"/>
+        </w:rPr>
+      </w:pPr>
+      <w:r>
+        <w:rPr>
+          <w:rFonts w:ascii="Times New Roman" w:hAnsi="Times New Roman"/>
+        </w:rPr>
+        <w:t>44</w:t>
+      </w:r>
+      <w:r>
+        <w:rPr>
+          <w:rFonts w:ascii="Times New Roman" w:hAnsi="Times New Roman"/>
+        </w:rPr>
+        <w:t>. Any rejected request for lack of prerequisites or an unqualified re-take will be “discarded”.</w:t>
+      </w:r>
+    </w:p>
+    <w:p>
+      <w:pPr>
+        <w:rPr>
+          <w:rFonts w:ascii="Times New Roman" w:hAnsi="Times New Roman"/>
+        </w:rPr>
+      </w:pPr>
+      <w:r>
+        <w:rPr>
+          <w:rFonts w:ascii="Times New Roman" w:hAnsi="Times New Roman"/>
+        </w:rPr>
+        <w:t>45</w:t>
+      </w:r>
+      <w:r>
+        <w:rPr>
+          <w:rFonts w:ascii="Times New Roman" w:hAnsi="Times New Roman"/>
+        </w:rPr>
+        <w:t>. The system will keep track of student course requests.</w:t>
+      </w:r>
+    </w:p>
+    <w:p>
+      <w:pPr>
+        <w:rPr>
+          <w:rFonts w:ascii="Times New Roman" w:hAnsi="Times New Roman"/>
+        </w:rPr>
+      </w:pPr>
+      <w:r>
+        <w:rPr>
+          <w:rFonts w:ascii="Times New Roman" w:hAnsi="Times New Roman"/>
+        </w:rPr>
+        <w:t>46</w:t>
+      </w:r>
+      <w:r>
+        <w:rPr>
+          <w:rFonts w:ascii="Times New Roman" w:hAnsi="Times New Roman"/>
+        </w:rPr>
+        <w:t>. When a request is discarded, we must alert the user with a reason for the denial.</w:t>
+      </w:r>
+    </w:p>
+    <w:p>
+      <w:pPr>
+        <w:rPr>
+          <w:rFonts w:ascii="Times New Roman" w:hAnsi="Times New Roman"/>
+        </w:rPr>
+      </w:pPr>
+      <w:r>
+        <w:rPr>
+          <w:rFonts w:ascii="Times New Roman" w:hAnsi="Times New Roman"/>
+        </w:rPr>
+        <w:t>47</w:t>
+      </w:r>
+      <w:r>
+        <w:rPr>
+          <w:rFonts w:ascii="Times New Roman" w:hAnsi="Times New Roman"/>
+        </w:rPr>
+        <w:t xml:space="preserve">. We must keep track of students who are “waitlisted” and add them to a waitlist for the next </w:t>
       </w:r>
       <w:r>
         <w:rPr>
@@ -1304,26 +1301,32 @@
         <w:rPr>
           <w:rFonts w:ascii="Times New Roman" w:hAnsi="Times New Roman"/>
         </w:rPr>
-        <w:t>49. At the end of every itera</w:t>
-      </w:r>
-      <w:r>
-        <w:rPr>
-          <w:rFonts w:ascii="Times New Roman" w:hAnsi="Times New Roman"/>
-        </w:rPr>
-        <w:t>tion we will store the current state of the system in a CSV file.</w:t>
-      </w:r>
-    </w:p>
-    <w:p>
-      <w:pPr>
-        <w:rPr>
-          <w:rFonts w:ascii="Times New Roman" w:hAnsi="Times New Roman"/>
-        </w:rPr>
-      </w:pPr>
-      <w:r>
-        <w:rPr>
-          <w:rFonts w:ascii="Times New Roman" w:hAnsi="Times New Roman"/>
-        </w:rPr>
-        <w:t>50. Errors will be handled appropriately and the user will be notified of any errors.</w:t>
+        <w:t>48</w:t>
+      </w:r>
+      <w:r>
+        <w:rPr>
+          <w:rFonts w:ascii="Times New Roman" w:hAnsi="Times New Roman"/>
+        </w:rPr>
+        <w:t>. At the end of every iteration we will store the current state of the system in a CSV file.</w:t>
+      </w:r>
+    </w:p>
+    <w:p>
+      <w:pPr>
+        <w:rPr>
+          <w:rFonts w:ascii="Times New Roman" w:hAnsi="Times New Roman"/>
+        </w:rPr>
+      </w:pPr>
+      <w:r>
+        <w:rPr>
+          <w:rFonts w:ascii="Times New Roman" w:hAnsi="Times New Roman"/>
+        </w:rPr>
+        <w:t>49</w:t>
+      </w:r>
+      <w:r>
+        <w:rPr>
+          <w:rFonts w:ascii="Times New Roman" w:hAnsi="Times New Roman"/>
+        </w:rPr>
+        <w:t>. Errors will be handled appropriately and the user will be notified of any errors.</w:t>
       </w:r>
     </w:p>
     <w:p>

</xml_diff>